<commit_message>
inline css & binding & class with backtick function
</commit_message>
<xml_diff>
--- a/blog/install-process-docs.docx
+++ b/blog/install-process-docs.docx
@@ -7599,6 +7599,7 @@
       <w:r>
         <w:rPr>
           <w:rFonts w:ascii="Calibri" w:hAnsi="Calibri" w:cs="Calibri" w:eastAsia="Calibri"/>
+          <w:b/>
           <w:color w:val="auto"/>
           <w:spacing w:val="0"/>
           <w:position w:val="0"/>
@@ -7637,6 +7638,1787 @@
           <w:shd w:fill="auto" w:val="clear"/>
         </w:rPr>
       </w:pPr>
+      <w:r>
+        <w:rPr>
+          <w:rFonts w:ascii="Calibri" w:hAnsi="Calibri" w:cs="Calibri" w:eastAsia="Calibri"/>
+          <w:color w:val="auto"/>
+          <w:spacing w:val="0"/>
+          <w:position w:val="0"/>
+          <w:sz w:val="22"/>
+          <w:shd w:fill="auto" w:val="clear"/>
+        </w:rPr>
+        <w:t xml:space="preserve">add class in html code and write style inside property code &gt;&gt;&gt;</w:t>
+      </w:r>
+    </w:p>
+    <w:p>
+      <w:pPr>
+        <w:spacing w:before="0" w:after="0" w:line="240"/>
+        <w:ind w:right="0" w:left="0" w:firstLine="0"/>
+        <w:jc w:val="left"/>
+        <w:rPr>
+          <w:rFonts w:ascii="Calibri" w:hAnsi="Calibri" w:cs="Calibri" w:eastAsia="Calibri"/>
+          <w:color w:val="auto"/>
+          <w:spacing w:val="0"/>
+          <w:position w:val="0"/>
+          <w:sz w:val="22"/>
+          <w:shd w:fill="auto" w:val="clear"/>
+        </w:rPr>
+      </w:pPr>
+    </w:p>
+    <w:p>
+      <w:pPr>
+        <w:spacing w:before="0" w:after="0" w:line="240"/>
+        <w:ind w:right="0" w:left="0" w:firstLine="0"/>
+        <w:jc w:val="left"/>
+        <w:rPr>
+          <w:rFonts w:ascii="Calibri" w:hAnsi="Calibri" w:cs="Calibri" w:eastAsia="Calibri"/>
+          <w:color w:val="auto"/>
+          <w:spacing w:val="0"/>
+          <w:position w:val="0"/>
+          <w:sz w:val="22"/>
+          <w:shd w:fill="auto" w:val="clear"/>
+        </w:rPr>
+      </w:pPr>
+      <w:r>
+        <w:rPr>
+          <w:rFonts w:ascii="Calibri" w:hAnsi="Calibri" w:cs="Calibri" w:eastAsia="Calibri"/>
+          <w:color w:val="auto"/>
+          <w:spacing w:val="0"/>
+          <w:position w:val="0"/>
+          <w:sz w:val="22"/>
+          <w:shd w:fill="auto" w:val="clear"/>
+        </w:rPr>
+        <w:t xml:space="preserve">for style binding we can use the tag inside main &gt;&gt;&gt;</w:t>
+      </w:r>
+    </w:p>
+    <w:p>
+      <w:pPr>
+        <w:spacing w:before="0" w:after="0" w:line="240"/>
+        <w:ind w:right="0" w:left="0" w:firstLine="0"/>
+        <w:jc w:val="left"/>
+        <w:rPr>
+          <w:rFonts w:ascii="Calibri" w:hAnsi="Calibri" w:cs="Calibri" w:eastAsia="Calibri"/>
+          <w:color w:val="auto"/>
+          <w:spacing w:val="0"/>
+          <w:position w:val="0"/>
+          <w:sz w:val="22"/>
+          <w:shd w:fill="auto" w:val="clear"/>
+        </w:rPr>
+      </w:pPr>
+    </w:p>
+    <w:p>
+      <w:pPr>
+        <w:spacing w:before="0" w:after="0" w:line="240"/>
+        <w:ind w:right="0" w:left="0" w:firstLine="0"/>
+        <w:jc w:val="left"/>
+        <w:rPr>
+          <w:rFonts w:ascii="Calibri" w:hAnsi="Calibri" w:cs="Calibri" w:eastAsia="Calibri"/>
+          <w:color w:val="auto"/>
+          <w:spacing w:val="0"/>
+          <w:position w:val="0"/>
+          <w:sz w:val="22"/>
+          <w:shd w:fill="auto" w:val="clear"/>
+        </w:rPr>
+      </w:pPr>
+      <w:r>
+        <w:rPr>
+          <w:rFonts w:ascii="Calibri" w:hAnsi="Calibri" w:cs="Calibri" w:eastAsia="Calibri"/>
+          <w:color w:val="auto"/>
+          <w:spacing w:val="0"/>
+          <w:position w:val="0"/>
+          <w:sz w:val="22"/>
+          <w:shd w:fill="auto" w:val="clear"/>
+        </w:rPr>
+        <w:t xml:space="preserve"># </w:t>
+      </w:r>
+      <w:r>
+        <w:rPr>
+          <w:rFonts w:ascii="Calibri" w:hAnsi="Calibri" w:cs="Calibri" w:eastAsia="Calibri"/>
+          <w:b/>
+          <w:color w:val="auto"/>
+          <w:spacing w:val="0"/>
+          <w:position w:val="0"/>
+          <w:sz w:val="22"/>
+          <w:shd w:fill="auto" w:val="clear"/>
+        </w:rPr>
+        <w:t xml:space="preserve">v-bind:style="{color:'white'}" </w:t>
+      </w:r>
+      <w:r>
+        <w:rPr>
+          <w:rFonts w:ascii="Calibri" w:hAnsi="Calibri" w:cs="Calibri" w:eastAsia="Calibri"/>
+          <w:color w:val="auto"/>
+          <w:spacing w:val="0"/>
+          <w:position w:val="0"/>
+          <w:sz w:val="22"/>
+          <w:shd w:fill="auto" w:val="clear"/>
+        </w:rPr>
+        <w:t xml:space="preserve">     this one you can pass  to bind style inside tag..</w:t>
+      </w:r>
+    </w:p>
+    <w:p>
+      <w:pPr>
+        <w:spacing w:before="0" w:after="0" w:line="240"/>
+        <w:ind w:right="0" w:left="0" w:firstLine="0"/>
+        <w:jc w:val="left"/>
+        <w:rPr>
+          <w:rFonts w:ascii="Calibri" w:hAnsi="Calibri" w:cs="Calibri" w:eastAsia="Calibri"/>
+          <w:color w:val="auto"/>
+          <w:spacing w:val="0"/>
+          <w:position w:val="0"/>
+          <w:sz w:val="22"/>
+          <w:shd w:fill="auto" w:val="clear"/>
+        </w:rPr>
+      </w:pPr>
+    </w:p>
+    <w:p>
+      <w:pPr>
+        <w:spacing w:before="0" w:after="0" w:line="240"/>
+        <w:ind w:right="0" w:left="0" w:firstLine="0"/>
+        <w:jc w:val="left"/>
+        <w:rPr>
+          <w:rFonts w:ascii="Calibri" w:hAnsi="Calibri" w:cs="Calibri" w:eastAsia="Calibri"/>
+          <w:color w:val="auto"/>
+          <w:spacing w:val="0"/>
+          <w:position w:val="0"/>
+          <w:sz w:val="22"/>
+          <w:shd w:fill="auto" w:val="clear"/>
+        </w:rPr>
+      </w:pPr>
+      <w:r>
+        <w:rPr>
+          <w:rFonts w:ascii="Calibri" w:hAnsi="Calibri" w:cs="Calibri" w:eastAsia="Calibri"/>
+          <w:color w:val="auto"/>
+          <w:spacing w:val="0"/>
+          <w:position w:val="0"/>
+          <w:sz w:val="22"/>
+          <w:shd w:fill="auto" w:val="clear"/>
+        </w:rPr>
+        <w:t xml:space="preserve">-------------------------------------------------------------------------------------------------------------</w:t>
+      </w:r>
+    </w:p>
+    <w:p>
+      <w:pPr>
+        <w:spacing w:before="0" w:after="0" w:line="240"/>
+        <w:ind w:right="0" w:left="0" w:firstLine="0"/>
+        <w:jc w:val="left"/>
+        <w:rPr>
+          <w:rFonts w:ascii="Calibri" w:hAnsi="Calibri" w:cs="Calibri" w:eastAsia="Calibri"/>
+          <w:color w:val="auto"/>
+          <w:spacing w:val="0"/>
+          <w:position w:val="0"/>
+          <w:sz w:val="22"/>
+          <w:shd w:fill="auto" w:val="clear"/>
+        </w:rPr>
+      </w:pPr>
+    </w:p>
+    <w:p>
+      <w:pPr>
+        <w:spacing w:before="0" w:after="0" w:line="240"/>
+        <w:ind w:right="0" w:left="0" w:firstLine="0"/>
+        <w:jc w:val="left"/>
+        <w:rPr>
+          <w:rFonts w:ascii="Calibri" w:hAnsi="Calibri" w:cs="Calibri" w:eastAsia="Calibri"/>
+          <w:color w:val="auto"/>
+          <w:spacing w:val="0"/>
+          <w:position w:val="0"/>
+          <w:sz w:val="22"/>
+          <w:shd w:fill="auto" w:val="clear"/>
+        </w:rPr>
+      </w:pPr>
+      <w:r>
+        <w:rPr>
+          <w:rFonts w:ascii="Calibri" w:hAnsi="Calibri" w:cs="Calibri" w:eastAsia="Calibri"/>
+          <w:color w:val="auto"/>
+          <w:spacing w:val="0"/>
+          <w:position w:val="0"/>
+          <w:sz w:val="22"/>
+          <w:shd w:fill="auto" w:val="clear"/>
+        </w:rPr>
+        <w:t xml:space="preserve">&lt;template&gt;</w:t>
+      </w:r>
+    </w:p>
+    <w:p>
+      <w:pPr>
+        <w:spacing w:before="0" w:after="0" w:line="240"/>
+        <w:ind w:right="0" w:left="0" w:firstLine="0"/>
+        <w:jc w:val="left"/>
+        <w:rPr>
+          <w:rFonts w:ascii="Calibri" w:hAnsi="Calibri" w:cs="Calibri" w:eastAsia="Calibri"/>
+          <w:color w:val="auto"/>
+          <w:spacing w:val="0"/>
+          <w:position w:val="0"/>
+          <w:sz w:val="22"/>
+          <w:shd w:fill="auto" w:val="clear"/>
+        </w:rPr>
+      </w:pPr>
+      <w:r>
+        <w:rPr>
+          <w:rFonts w:ascii="Calibri" w:hAnsi="Calibri" w:cs="Calibri" w:eastAsia="Calibri"/>
+          <w:color w:val="auto"/>
+          <w:spacing w:val="0"/>
+          <w:position w:val="0"/>
+          <w:sz w:val="22"/>
+          <w:shd w:fill="auto" w:val="clear"/>
+        </w:rPr>
+        <w:t xml:space="preserve">    &lt;div class="BodyColor"&gt;</w:t>
+      </w:r>
+    </w:p>
+    <w:p>
+      <w:pPr>
+        <w:spacing w:before="0" w:after="0" w:line="240"/>
+        <w:ind w:right="0" w:left="0" w:firstLine="0"/>
+        <w:jc w:val="left"/>
+        <w:rPr>
+          <w:rFonts w:ascii="Calibri" w:hAnsi="Calibri" w:cs="Calibri" w:eastAsia="Calibri"/>
+          <w:color w:val="auto"/>
+          <w:spacing w:val="0"/>
+          <w:position w:val="0"/>
+          <w:sz w:val="22"/>
+          <w:shd w:fill="auto" w:val="clear"/>
+        </w:rPr>
+      </w:pPr>
+      <w:r>
+        <w:rPr>
+          <w:rFonts w:ascii="Calibri" w:hAnsi="Calibri" w:cs="Calibri" w:eastAsia="Calibri"/>
+          <w:color w:val="auto"/>
+          <w:spacing w:val="0"/>
+          <w:position w:val="0"/>
+          <w:sz w:val="22"/>
+          <w:shd w:fill="auto" w:val="clear"/>
+        </w:rPr>
+        <w:t xml:space="preserve">        &lt;h1 </w:t>
+      </w:r>
+      <w:r>
+        <w:rPr>
+          <w:rFonts w:ascii="Calibri" w:hAnsi="Calibri" w:cs="Calibri" w:eastAsia="Calibri"/>
+          <w:b/>
+          <w:color w:val="auto"/>
+          <w:spacing w:val="0"/>
+          <w:position w:val="0"/>
+          <w:sz w:val="22"/>
+          <w:shd w:fill="auto" w:val="clear"/>
+        </w:rPr>
+        <w:t xml:space="preserve">class="homePage"</w:t>
+      </w:r>
+      <w:r>
+        <w:rPr>
+          <w:rFonts w:ascii="Calibri" w:hAnsi="Calibri" w:cs="Calibri" w:eastAsia="Calibri"/>
+          <w:color w:val="auto"/>
+          <w:spacing w:val="0"/>
+          <w:position w:val="0"/>
+          <w:sz w:val="22"/>
+          <w:shd w:fill="auto" w:val="clear"/>
+        </w:rPr>
+        <w:t xml:space="preserve">&gt;Home component&lt;/h1&gt;</w:t>
+      </w:r>
+    </w:p>
+    <w:p>
+      <w:pPr>
+        <w:spacing w:before="0" w:after="0" w:line="240"/>
+        <w:ind w:right="0" w:left="0" w:firstLine="0"/>
+        <w:jc w:val="left"/>
+        <w:rPr>
+          <w:rFonts w:ascii="Calibri" w:hAnsi="Calibri" w:cs="Calibri" w:eastAsia="Calibri"/>
+          <w:color w:val="auto"/>
+          <w:spacing w:val="0"/>
+          <w:position w:val="0"/>
+          <w:sz w:val="22"/>
+          <w:shd w:fill="auto" w:val="clear"/>
+        </w:rPr>
+      </w:pPr>
+      <w:r>
+        <w:rPr>
+          <w:rFonts w:ascii="Calibri" w:hAnsi="Calibri" w:cs="Calibri" w:eastAsia="Calibri"/>
+          <w:color w:val="auto"/>
+          <w:spacing w:val="0"/>
+          <w:position w:val="0"/>
+          <w:sz w:val="22"/>
+          <w:shd w:fill="auto" w:val="clear"/>
+        </w:rPr>
+        <w:t xml:space="preserve">        &lt;p v-html="rowHtml"&gt;&lt;/p&gt;</w:t>
+      </w:r>
+    </w:p>
+    <w:p>
+      <w:pPr>
+        <w:spacing w:before="0" w:after="0" w:line="240"/>
+        <w:ind w:right="0" w:left="0" w:firstLine="0"/>
+        <w:jc w:val="left"/>
+        <w:rPr>
+          <w:rFonts w:ascii="Calibri" w:hAnsi="Calibri" w:cs="Calibri" w:eastAsia="Calibri"/>
+          <w:color w:val="auto"/>
+          <w:spacing w:val="0"/>
+          <w:position w:val="0"/>
+          <w:sz w:val="22"/>
+          <w:shd w:fill="auto" w:val="clear"/>
+        </w:rPr>
+      </w:pPr>
+      <w:r>
+        <w:rPr>
+          <w:rFonts w:ascii="Calibri" w:hAnsi="Calibri" w:cs="Calibri" w:eastAsia="Calibri"/>
+          <w:color w:val="auto"/>
+          <w:spacing w:val="0"/>
+          <w:position w:val="0"/>
+          <w:sz w:val="22"/>
+          <w:shd w:fill="auto" w:val="clear"/>
+        </w:rPr>
+        <w:t xml:space="preserve">        &lt;h2 v-once&gt;{{ name }}&lt;/h2&gt;</w:t>
+      </w:r>
+    </w:p>
+    <w:p>
+      <w:pPr>
+        <w:spacing w:before="0" w:after="0" w:line="240"/>
+        <w:ind w:right="0" w:left="0" w:firstLine="0"/>
+        <w:jc w:val="left"/>
+        <w:rPr>
+          <w:rFonts w:ascii="Calibri" w:hAnsi="Calibri" w:cs="Calibri" w:eastAsia="Calibri"/>
+          <w:color w:val="auto"/>
+          <w:spacing w:val="0"/>
+          <w:position w:val="0"/>
+          <w:sz w:val="22"/>
+          <w:shd w:fill="auto" w:val="clear"/>
+        </w:rPr>
+      </w:pPr>
+      <w:r>
+        <w:rPr>
+          <w:rFonts w:ascii="Calibri" w:hAnsi="Calibri" w:cs="Calibri" w:eastAsia="Calibri"/>
+          <w:color w:val="auto"/>
+          <w:spacing w:val="0"/>
+          <w:position w:val="0"/>
+          <w:sz w:val="22"/>
+          <w:shd w:fill="auto" w:val="clear"/>
+        </w:rPr>
+        <w:t xml:space="preserve">        &lt;h2 v-bind:style="{color:'blue'}"&gt;{{ name }}&lt;/h2&gt;</w:t>
+      </w:r>
+    </w:p>
+    <w:p>
+      <w:pPr>
+        <w:spacing w:before="0" w:after="0" w:line="240"/>
+        <w:ind w:right="0" w:left="0" w:firstLine="0"/>
+        <w:jc w:val="left"/>
+        <w:rPr>
+          <w:rFonts w:ascii="Calibri" w:hAnsi="Calibri" w:cs="Calibri" w:eastAsia="Calibri"/>
+          <w:color w:val="auto"/>
+          <w:spacing w:val="0"/>
+          <w:position w:val="0"/>
+          <w:sz w:val="22"/>
+          <w:shd w:fill="auto" w:val="clear"/>
+        </w:rPr>
+      </w:pPr>
+      <w:r>
+        <w:rPr>
+          <w:rFonts w:ascii="Calibri" w:hAnsi="Calibri" w:cs="Calibri" w:eastAsia="Calibri"/>
+          <w:color w:val="auto"/>
+          <w:spacing w:val="0"/>
+          <w:position w:val="0"/>
+          <w:sz w:val="22"/>
+          <w:shd w:fill="auto" w:val="clear"/>
+        </w:rPr>
+        <w:t xml:space="preserve">        &lt;h3&gt;{{ a+b }}&lt;/h3&gt;</w:t>
+      </w:r>
+    </w:p>
+    <w:p>
+      <w:pPr>
+        <w:spacing w:before="0" w:after="0" w:line="240"/>
+        <w:ind w:right="0" w:left="0" w:firstLine="0"/>
+        <w:jc w:val="left"/>
+        <w:rPr>
+          <w:rFonts w:ascii="Calibri" w:hAnsi="Calibri" w:cs="Calibri" w:eastAsia="Calibri"/>
+          <w:color w:val="auto"/>
+          <w:spacing w:val="0"/>
+          <w:position w:val="0"/>
+          <w:sz w:val="22"/>
+          <w:shd w:fill="auto" w:val="clear"/>
+        </w:rPr>
+      </w:pPr>
+      <w:r>
+        <w:rPr>
+          <w:rFonts w:ascii="Calibri" w:hAnsi="Calibri" w:cs="Calibri" w:eastAsia="Calibri"/>
+          <w:color w:val="auto"/>
+          <w:spacing w:val="0"/>
+          <w:position w:val="0"/>
+          <w:sz w:val="22"/>
+          <w:shd w:fill="auto" w:val="clear"/>
+        </w:rPr>
+        <w:t xml:space="preserve">        &lt;h3 </w:t>
+      </w:r>
+      <w:r>
+        <w:rPr>
+          <w:rFonts w:ascii="Calibri" w:hAnsi="Calibri" w:cs="Calibri" w:eastAsia="Calibri"/>
+          <w:b/>
+          <w:color w:val="auto"/>
+          <w:spacing w:val="0"/>
+          <w:position w:val="0"/>
+          <w:sz w:val="22"/>
+          <w:shd w:fill="auto" w:val="clear"/>
+        </w:rPr>
+        <w:t xml:space="preserve">v-bind:style="{color:'orange'}"</w:t>
+      </w:r>
+      <w:r>
+        <w:rPr>
+          <w:rFonts w:ascii="Calibri" w:hAnsi="Calibri" w:cs="Calibri" w:eastAsia="Calibri"/>
+          <w:color w:val="auto"/>
+          <w:spacing w:val="0"/>
+          <w:position w:val="0"/>
+          <w:sz w:val="22"/>
+          <w:shd w:fill="auto" w:val="clear"/>
+        </w:rPr>
+        <w:t xml:space="preserve">&gt;{{ ok ? "Yes" : "No" }}&lt;/h3&gt;</w:t>
+      </w:r>
+    </w:p>
+    <w:p>
+      <w:pPr>
+        <w:spacing w:before="0" w:after="0" w:line="240"/>
+        <w:ind w:right="0" w:left="0" w:firstLine="0"/>
+        <w:jc w:val="left"/>
+        <w:rPr>
+          <w:rFonts w:ascii="Calibri" w:hAnsi="Calibri" w:cs="Calibri" w:eastAsia="Calibri"/>
+          <w:color w:val="auto"/>
+          <w:spacing w:val="0"/>
+          <w:position w:val="0"/>
+          <w:sz w:val="22"/>
+          <w:shd w:fill="auto" w:val="clear"/>
+        </w:rPr>
+      </w:pPr>
+      <w:r>
+        <w:rPr>
+          <w:rFonts w:ascii="Calibri" w:hAnsi="Calibri" w:cs="Calibri" w:eastAsia="Calibri"/>
+          <w:color w:val="auto"/>
+          <w:spacing w:val="0"/>
+          <w:position w:val="0"/>
+          <w:sz w:val="22"/>
+          <w:shd w:fill="auto" w:val="clear"/>
+        </w:rPr>
+        <w:t xml:space="preserve">        &lt;div&gt;</w:t>
+      </w:r>
+    </w:p>
+    <w:p>
+      <w:pPr>
+        <w:spacing w:before="0" w:after="0" w:line="240"/>
+        <w:ind w:right="0" w:left="0" w:firstLine="0"/>
+        <w:jc w:val="left"/>
+        <w:rPr>
+          <w:rFonts w:ascii="Calibri" w:hAnsi="Calibri" w:cs="Calibri" w:eastAsia="Calibri"/>
+          <w:color w:val="auto"/>
+          <w:spacing w:val="0"/>
+          <w:position w:val="0"/>
+          <w:sz w:val="22"/>
+          <w:shd w:fill="auto" w:val="clear"/>
+        </w:rPr>
+      </w:pPr>
+      <w:r>
+        <w:rPr>
+          <w:rFonts w:ascii="Calibri" w:hAnsi="Calibri" w:cs="Calibri" w:eastAsia="Calibri"/>
+          <w:color w:val="auto"/>
+          <w:spacing w:val="0"/>
+          <w:position w:val="0"/>
+          <w:sz w:val="22"/>
+          <w:shd w:fill="auto" w:val="clear"/>
+        </w:rPr>
+        <w:t xml:space="preserve">            &lt;button v-on:click="updateText" class="btnClass1"&gt;Click me&lt;/button&gt;</w:t>
+      </w:r>
+    </w:p>
+    <w:p>
+      <w:pPr>
+        <w:spacing w:before="0" w:after="0" w:line="240"/>
+        <w:ind w:right="0" w:left="0" w:firstLine="0"/>
+        <w:jc w:val="left"/>
+        <w:rPr>
+          <w:rFonts w:ascii="Calibri" w:hAnsi="Calibri" w:cs="Calibri" w:eastAsia="Calibri"/>
+          <w:color w:val="auto"/>
+          <w:spacing w:val="0"/>
+          <w:position w:val="0"/>
+          <w:sz w:val="22"/>
+          <w:shd w:fill="auto" w:val="clear"/>
+        </w:rPr>
+      </w:pPr>
+      <w:r>
+        <w:rPr>
+          <w:rFonts w:ascii="Calibri" w:hAnsi="Calibri" w:cs="Calibri" w:eastAsia="Calibri"/>
+          <w:color w:val="auto"/>
+          <w:spacing w:val="0"/>
+          <w:position w:val="0"/>
+          <w:sz w:val="22"/>
+          <w:shd w:fill="auto" w:val="clear"/>
+        </w:rPr>
+        <w:t xml:space="preserve">            &lt;button v-bind:disabled="disabledBtn" class="btnClass2"&gt;Disabled Button&lt;/button&gt;</w:t>
+      </w:r>
+    </w:p>
+    <w:p>
+      <w:pPr>
+        <w:spacing w:before="0" w:after="0" w:line="240"/>
+        <w:ind w:right="0" w:left="0" w:firstLine="0"/>
+        <w:jc w:val="left"/>
+        <w:rPr>
+          <w:rFonts w:ascii="Calibri" w:hAnsi="Calibri" w:cs="Calibri" w:eastAsia="Calibri"/>
+          <w:color w:val="auto"/>
+          <w:spacing w:val="0"/>
+          <w:position w:val="0"/>
+          <w:sz w:val="22"/>
+          <w:shd w:fill="auto" w:val="clear"/>
+        </w:rPr>
+      </w:pPr>
+      <w:r>
+        <w:rPr>
+          <w:rFonts w:ascii="Calibri" w:hAnsi="Calibri" w:cs="Calibri" w:eastAsia="Calibri"/>
+          <w:color w:val="auto"/>
+          <w:spacing w:val="0"/>
+          <w:position w:val="0"/>
+          <w:sz w:val="22"/>
+          <w:shd w:fill="auto" w:val="clear"/>
+        </w:rPr>
+        <w:t xml:space="preserve">        &lt;/div&gt;</w:t>
+      </w:r>
+    </w:p>
+    <w:p>
+      <w:pPr>
+        <w:spacing w:before="0" w:after="0" w:line="240"/>
+        <w:ind w:right="0" w:left="0" w:firstLine="0"/>
+        <w:jc w:val="left"/>
+        <w:rPr>
+          <w:rFonts w:ascii="Calibri" w:hAnsi="Calibri" w:cs="Calibri" w:eastAsia="Calibri"/>
+          <w:color w:val="auto"/>
+          <w:spacing w:val="0"/>
+          <w:position w:val="0"/>
+          <w:sz w:val="22"/>
+          <w:shd w:fill="auto" w:val="clear"/>
+        </w:rPr>
+      </w:pPr>
+      <w:r>
+        <w:rPr>
+          <w:rFonts w:ascii="Calibri" w:hAnsi="Calibri" w:cs="Calibri" w:eastAsia="Calibri"/>
+          <w:color w:val="auto"/>
+          <w:spacing w:val="0"/>
+          <w:position w:val="0"/>
+          <w:sz w:val="22"/>
+          <w:shd w:fill="auto" w:val="clear"/>
+        </w:rPr>
+        <w:t xml:space="preserve">    &lt;/div&gt;</w:t>
+      </w:r>
+    </w:p>
+    <w:p>
+      <w:pPr>
+        <w:spacing w:before="0" w:after="0" w:line="240"/>
+        <w:ind w:right="0" w:left="0" w:firstLine="0"/>
+        <w:jc w:val="left"/>
+        <w:rPr>
+          <w:rFonts w:ascii="Calibri" w:hAnsi="Calibri" w:cs="Calibri" w:eastAsia="Calibri"/>
+          <w:color w:val="auto"/>
+          <w:spacing w:val="0"/>
+          <w:position w:val="0"/>
+          <w:sz w:val="22"/>
+          <w:shd w:fill="auto" w:val="clear"/>
+        </w:rPr>
+      </w:pPr>
+      <w:r>
+        <w:rPr>
+          <w:rFonts w:ascii="Calibri" w:hAnsi="Calibri" w:cs="Calibri" w:eastAsia="Calibri"/>
+          <w:color w:val="auto"/>
+          <w:spacing w:val="0"/>
+          <w:position w:val="0"/>
+          <w:sz w:val="22"/>
+          <w:shd w:fill="auto" w:val="clear"/>
+        </w:rPr>
+        <w:t xml:space="preserve">&lt;/template&gt;</w:t>
+      </w:r>
+    </w:p>
+    <w:p>
+      <w:pPr>
+        <w:spacing w:before="0" w:after="0" w:line="240"/>
+        <w:ind w:right="0" w:left="0" w:firstLine="0"/>
+        <w:jc w:val="left"/>
+        <w:rPr>
+          <w:rFonts w:ascii="Calibri" w:hAnsi="Calibri" w:cs="Calibri" w:eastAsia="Calibri"/>
+          <w:color w:val="auto"/>
+          <w:spacing w:val="0"/>
+          <w:position w:val="0"/>
+          <w:sz w:val="22"/>
+          <w:shd w:fill="auto" w:val="clear"/>
+        </w:rPr>
+      </w:pPr>
+    </w:p>
+    <w:p>
+      <w:pPr>
+        <w:spacing w:before="0" w:after="0" w:line="240"/>
+        <w:ind w:right="0" w:left="0" w:firstLine="0"/>
+        <w:jc w:val="left"/>
+        <w:rPr>
+          <w:rFonts w:ascii="Calibri" w:hAnsi="Calibri" w:cs="Calibri" w:eastAsia="Calibri"/>
+          <w:color w:val="auto"/>
+          <w:spacing w:val="0"/>
+          <w:position w:val="0"/>
+          <w:sz w:val="22"/>
+          <w:shd w:fill="auto" w:val="clear"/>
+        </w:rPr>
+      </w:pPr>
+      <w:r>
+        <w:rPr>
+          <w:rFonts w:ascii="Calibri" w:hAnsi="Calibri" w:cs="Calibri" w:eastAsia="Calibri"/>
+          <w:color w:val="auto"/>
+          <w:spacing w:val="0"/>
+          <w:position w:val="0"/>
+          <w:sz w:val="22"/>
+          <w:shd w:fill="auto" w:val="clear"/>
+        </w:rPr>
+        <w:t xml:space="preserve">&lt;script&gt;</w:t>
+      </w:r>
+    </w:p>
+    <w:p>
+      <w:pPr>
+        <w:spacing w:before="0" w:after="0" w:line="240"/>
+        <w:ind w:right="0" w:left="0" w:firstLine="0"/>
+        <w:jc w:val="left"/>
+        <w:rPr>
+          <w:rFonts w:ascii="Calibri" w:hAnsi="Calibri" w:cs="Calibri" w:eastAsia="Calibri"/>
+          <w:color w:val="auto"/>
+          <w:spacing w:val="0"/>
+          <w:position w:val="0"/>
+          <w:sz w:val="22"/>
+          <w:shd w:fill="auto" w:val="clear"/>
+        </w:rPr>
+      </w:pPr>
+      <w:r>
+        <w:rPr>
+          <w:rFonts w:ascii="Calibri" w:hAnsi="Calibri" w:cs="Calibri" w:eastAsia="Calibri"/>
+          <w:color w:val="auto"/>
+          <w:spacing w:val="0"/>
+          <w:position w:val="0"/>
+          <w:sz w:val="22"/>
+          <w:shd w:fill="auto" w:val="clear"/>
+        </w:rPr>
+        <w:t xml:space="preserve">export default {</w:t>
+      </w:r>
+    </w:p>
+    <w:p>
+      <w:pPr>
+        <w:spacing w:before="0" w:after="0" w:line="240"/>
+        <w:ind w:right="0" w:left="0" w:firstLine="0"/>
+        <w:jc w:val="left"/>
+        <w:rPr>
+          <w:rFonts w:ascii="Calibri" w:hAnsi="Calibri" w:cs="Calibri" w:eastAsia="Calibri"/>
+          <w:color w:val="auto"/>
+          <w:spacing w:val="0"/>
+          <w:position w:val="0"/>
+          <w:sz w:val="22"/>
+          <w:shd w:fill="auto" w:val="clear"/>
+        </w:rPr>
+      </w:pPr>
+      <w:r>
+        <w:rPr>
+          <w:rFonts w:ascii="Calibri" w:hAnsi="Calibri" w:cs="Calibri" w:eastAsia="Calibri"/>
+          <w:color w:val="auto"/>
+          <w:spacing w:val="0"/>
+          <w:position w:val="0"/>
+          <w:sz w:val="22"/>
+          <w:shd w:fill="auto" w:val="clear"/>
+        </w:rPr>
+        <w:t xml:space="preserve">    name: 'HomePage',</w:t>
+      </w:r>
+    </w:p>
+    <w:p>
+      <w:pPr>
+        <w:spacing w:before="0" w:after="0" w:line="240"/>
+        <w:ind w:right="0" w:left="0" w:firstLine="0"/>
+        <w:jc w:val="left"/>
+        <w:rPr>
+          <w:rFonts w:ascii="Calibri" w:hAnsi="Calibri" w:cs="Calibri" w:eastAsia="Calibri"/>
+          <w:color w:val="auto"/>
+          <w:spacing w:val="0"/>
+          <w:position w:val="0"/>
+          <w:sz w:val="22"/>
+          <w:shd w:fill="auto" w:val="clear"/>
+        </w:rPr>
+      </w:pPr>
+      <w:r>
+        <w:rPr>
+          <w:rFonts w:ascii="Calibri" w:hAnsi="Calibri" w:cs="Calibri" w:eastAsia="Calibri"/>
+          <w:color w:val="auto"/>
+          <w:spacing w:val="0"/>
+          <w:position w:val="0"/>
+          <w:sz w:val="22"/>
+          <w:shd w:fill="auto" w:val="clear"/>
+        </w:rPr>
+        <w:t xml:space="preserve">    data(){</w:t>
+      </w:r>
+    </w:p>
+    <w:p>
+      <w:pPr>
+        <w:spacing w:before="0" w:after="0" w:line="240"/>
+        <w:ind w:right="0" w:left="0" w:firstLine="0"/>
+        <w:jc w:val="left"/>
+        <w:rPr>
+          <w:rFonts w:ascii="Calibri" w:hAnsi="Calibri" w:cs="Calibri" w:eastAsia="Calibri"/>
+          <w:color w:val="auto"/>
+          <w:spacing w:val="0"/>
+          <w:position w:val="0"/>
+          <w:sz w:val="22"/>
+          <w:shd w:fill="auto" w:val="clear"/>
+        </w:rPr>
+      </w:pPr>
+      <w:r>
+        <w:rPr>
+          <w:rFonts w:ascii="Calibri" w:hAnsi="Calibri" w:cs="Calibri" w:eastAsia="Calibri"/>
+          <w:color w:val="auto"/>
+          <w:spacing w:val="0"/>
+          <w:position w:val="0"/>
+          <w:sz w:val="22"/>
+          <w:shd w:fill="auto" w:val="clear"/>
+        </w:rPr>
+        <w:t xml:space="preserve">        return {</w:t>
+      </w:r>
+    </w:p>
+    <w:p>
+      <w:pPr>
+        <w:spacing w:before="0" w:after="0" w:line="240"/>
+        <w:ind w:right="0" w:left="0" w:firstLine="0"/>
+        <w:jc w:val="left"/>
+        <w:rPr>
+          <w:rFonts w:ascii="Calibri" w:hAnsi="Calibri" w:cs="Calibri" w:eastAsia="Calibri"/>
+          <w:color w:val="auto"/>
+          <w:spacing w:val="0"/>
+          <w:position w:val="0"/>
+          <w:sz w:val="22"/>
+          <w:shd w:fill="auto" w:val="clear"/>
+        </w:rPr>
+      </w:pPr>
+      <w:r>
+        <w:rPr>
+          <w:rFonts w:ascii="Calibri" w:hAnsi="Calibri" w:cs="Calibri" w:eastAsia="Calibri"/>
+          <w:color w:val="auto"/>
+          <w:spacing w:val="0"/>
+          <w:position w:val="0"/>
+          <w:sz w:val="22"/>
+          <w:shd w:fill="auto" w:val="clear"/>
+        </w:rPr>
+        <w:t xml:space="preserve">            name:"Saurabh",</w:t>
+      </w:r>
+    </w:p>
+    <w:p>
+      <w:pPr>
+        <w:spacing w:before="0" w:after="0" w:line="240"/>
+        <w:ind w:right="0" w:left="0" w:firstLine="0"/>
+        <w:jc w:val="left"/>
+        <w:rPr>
+          <w:rFonts w:ascii="Calibri" w:hAnsi="Calibri" w:cs="Calibri" w:eastAsia="Calibri"/>
+          <w:color w:val="auto"/>
+          <w:spacing w:val="0"/>
+          <w:position w:val="0"/>
+          <w:sz w:val="22"/>
+          <w:shd w:fill="auto" w:val="clear"/>
+        </w:rPr>
+      </w:pPr>
+      <w:r>
+        <w:rPr>
+          <w:rFonts w:ascii="Calibri" w:hAnsi="Calibri" w:cs="Calibri" w:eastAsia="Calibri"/>
+          <w:color w:val="auto"/>
+          <w:spacing w:val="0"/>
+          <w:position w:val="0"/>
+          <w:sz w:val="22"/>
+          <w:shd w:fill="auto" w:val="clear"/>
+        </w:rPr>
+        <w:t xml:space="preserve">            a:10,</w:t>
+      </w:r>
+    </w:p>
+    <w:p>
+      <w:pPr>
+        <w:spacing w:before="0" w:after="0" w:line="240"/>
+        <w:ind w:right="0" w:left="0" w:firstLine="0"/>
+        <w:jc w:val="left"/>
+        <w:rPr>
+          <w:rFonts w:ascii="Calibri" w:hAnsi="Calibri" w:cs="Calibri" w:eastAsia="Calibri"/>
+          <w:color w:val="auto"/>
+          <w:spacing w:val="0"/>
+          <w:position w:val="0"/>
+          <w:sz w:val="22"/>
+          <w:shd w:fill="auto" w:val="clear"/>
+        </w:rPr>
+      </w:pPr>
+      <w:r>
+        <w:rPr>
+          <w:rFonts w:ascii="Calibri" w:hAnsi="Calibri" w:cs="Calibri" w:eastAsia="Calibri"/>
+          <w:color w:val="auto"/>
+          <w:spacing w:val="0"/>
+          <w:position w:val="0"/>
+          <w:sz w:val="22"/>
+          <w:shd w:fill="auto" w:val="clear"/>
+        </w:rPr>
+        <w:t xml:space="preserve">            b:20,</w:t>
+      </w:r>
+    </w:p>
+    <w:p>
+      <w:pPr>
+        <w:spacing w:before="0" w:after="0" w:line="240"/>
+        <w:ind w:right="0" w:left="0" w:firstLine="0"/>
+        <w:jc w:val="left"/>
+        <w:rPr>
+          <w:rFonts w:ascii="Calibri" w:hAnsi="Calibri" w:cs="Calibri" w:eastAsia="Calibri"/>
+          <w:color w:val="auto"/>
+          <w:spacing w:val="0"/>
+          <w:position w:val="0"/>
+          <w:sz w:val="22"/>
+          <w:shd w:fill="auto" w:val="clear"/>
+        </w:rPr>
+      </w:pPr>
+      <w:r>
+        <w:rPr>
+          <w:rFonts w:ascii="Calibri" w:hAnsi="Calibri" w:cs="Calibri" w:eastAsia="Calibri"/>
+          <w:color w:val="auto"/>
+          <w:spacing w:val="0"/>
+          <w:position w:val="0"/>
+          <w:sz w:val="22"/>
+          <w:shd w:fill="auto" w:val="clear"/>
+        </w:rPr>
+        <w:t xml:space="preserve">            ok:true,</w:t>
+      </w:r>
+    </w:p>
+    <w:p>
+      <w:pPr>
+        <w:spacing w:before="0" w:after="0" w:line="240"/>
+        <w:ind w:right="0" w:left="0" w:firstLine="0"/>
+        <w:jc w:val="left"/>
+        <w:rPr>
+          <w:rFonts w:ascii="Calibri" w:hAnsi="Calibri" w:cs="Calibri" w:eastAsia="Calibri"/>
+          <w:color w:val="auto"/>
+          <w:spacing w:val="0"/>
+          <w:position w:val="0"/>
+          <w:sz w:val="22"/>
+          <w:shd w:fill="auto" w:val="clear"/>
+        </w:rPr>
+      </w:pPr>
+      <w:r>
+        <w:rPr>
+          <w:rFonts w:ascii="Calibri" w:hAnsi="Calibri" w:cs="Calibri" w:eastAsia="Calibri"/>
+          <w:color w:val="auto"/>
+          <w:spacing w:val="0"/>
+          <w:position w:val="0"/>
+          <w:sz w:val="22"/>
+          <w:shd w:fill="auto" w:val="clear"/>
+        </w:rPr>
+        <w:t xml:space="preserve">            rowHtml:"&lt;h2&gt;Html render using function name&lt;/h2&gt;",</w:t>
+      </w:r>
+    </w:p>
+    <w:p>
+      <w:pPr>
+        <w:spacing w:before="0" w:after="0" w:line="240"/>
+        <w:ind w:right="0" w:left="0" w:firstLine="0"/>
+        <w:jc w:val="left"/>
+        <w:rPr>
+          <w:rFonts w:ascii="Calibri" w:hAnsi="Calibri" w:cs="Calibri" w:eastAsia="Calibri"/>
+          <w:color w:val="auto"/>
+          <w:spacing w:val="0"/>
+          <w:position w:val="0"/>
+          <w:sz w:val="22"/>
+          <w:shd w:fill="auto" w:val="clear"/>
+        </w:rPr>
+      </w:pPr>
+      <w:r>
+        <w:rPr>
+          <w:rFonts w:ascii="Calibri" w:hAnsi="Calibri" w:cs="Calibri" w:eastAsia="Calibri"/>
+          <w:color w:val="auto"/>
+          <w:spacing w:val="0"/>
+          <w:position w:val="0"/>
+          <w:sz w:val="22"/>
+          <w:shd w:fill="auto" w:val="clear"/>
+        </w:rPr>
+        <w:t xml:space="preserve">            disabledBtn:true</w:t>
+      </w:r>
+    </w:p>
+    <w:p>
+      <w:pPr>
+        <w:spacing w:before="0" w:after="0" w:line="240"/>
+        <w:ind w:right="0" w:left="0" w:firstLine="0"/>
+        <w:jc w:val="left"/>
+        <w:rPr>
+          <w:rFonts w:ascii="Calibri" w:hAnsi="Calibri" w:cs="Calibri" w:eastAsia="Calibri"/>
+          <w:color w:val="auto"/>
+          <w:spacing w:val="0"/>
+          <w:position w:val="0"/>
+          <w:sz w:val="22"/>
+          <w:shd w:fill="auto" w:val="clear"/>
+        </w:rPr>
+      </w:pPr>
+      <w:r>
+        <w:rPr>
+          <w:rFonts w:ascii="Calibri" w:hAnsi="Calibri" w:cs="Calibri" w:eastAsia="Calibri"/>
+          <w:color w:val="auto"/>
+          <w:spacing w:val="0"/>
+          <w:position w:val="0"/>
+          <w:sz w:val="22"/>
+          <w:shd w:fill="auto" w:val="clear"/>
+        </w:rPr>
+        <w:t xml:space="preserve">        }</w:t>
+      </w:r>
+    </w:p>
+    <w:p>
+      <w:pPr>
+        <w:spacing w:before="0" w:after="0" w:line="240"/>
+        <w:ind w:right="0" w:left="0" w:firstLine="0"/>
+        <w:jc w:val="left"/>
+        <w:rPr>
+          <w:rFonts w:ascii="Calibri" w:hAnsi="Calibri" w:cs="Calibri" w:eastAsia="Calibri"/>
+          <w:color w:val="auto"/>
+          <w:spacing w:val="0"/>
+          <w:position w:val="0"/>
+          <w:sz w:val="22"/>
+          <w:shd w:fill="auto" w:val="clear"/>
+        </w:rPr>
+      </w:pPr>
+      <w:r>
+        <w:rPr>
+          <w:rFonts w:ascii="Calibri" w:hAnsi="Calibri" w:cs="Calibri" w:eastAsia="Calibri"/>
+          <w:color w:val="auto"/>
+          <w:spacing w:val="0"/>
+          <w:position w:val="0"/>
+          <w:sz w:val="22"/>
+          <w:shd w:fill="auto" w:val="clear"/>
+        </w:rPr>
+        <w:t xml:space="preserve">    },</w:t>
+      </w:r>
+    </w:p>
+    <w:p>
+      <w:pPr>
+        <w:spacing w:before="0" w:after="0" w:line="240"/>
+        <w:ind w:right="0" w:left="0" w:firstLine="0"/>
+        <w:jc w:val="left"/>
+        <w:rPr>
+          <w:rFonts w:ascii="Calibri" w:hAnsi="Calibri" w:cs="Calibri" w:eastAsia="Calibri"/>
+          <w:color w:val="auto"/>
+          <w:spacing w:val="0"/>
+          <w:position w:val="0"/>
+          <w:sz w:val="22"/>
+          <w:shd w:fill="auto" w:val="clear"/>
+        </w:rPr>
+      </w:pPr>
+      <w:r>
+        <w:rPr>
+          <w:rFonts w:ascii="Calibri" w:hAnsi="Calibri" w:cs="Calibri" w:eastAsia="Calibri"/>
+          <w:color w:val="auto"/>
+          <w:spacing w:val="0"/>
+          <w:position w:val="0"/>
+          <w:sz w:val="22"/>
+          <w:shd w:fill="auto" w:val="clear"/>
+        </w:rPr>
+        <w:t xml:space="preserve">    methods : {</w:t>
+      </w:r>
+    </w:p>
+    <w:p>
+      <w:pPr>
+        <w:spacing w:before="0" w:after="0" w:line="240"/>
+        <w:ind w:right="0" w:left="0" w:firstLine="0"/>
+        <w:jc w:val="left"/>
+        <w:rPr>
+          <w:rFonts w:ascii="Calibri" w:hAnsi="Calibri" w:cs="Calibri" w:eastAsia="Calibri"/>
+          <w:color w:val="auto"/>
+          <w:spacing w:val="0"/>
+          <w:position w:val="0"/>
+          <w:sz w:val="22"/>
+          <w:shd w:fill="auto" w:val="clear"/>
+        </w:rPr>
+      </w:pPr>
+      <w:r>
+        <w:rPr>
+          <w:rFonts w:ascii="Calibri" w:hAnsi="Calibri" w:cs="Calibri" w:eastAsia="Calibri"/>
+          <w:color w:val="auto"/>
+          <w:spacing w:val="0"/>
+          <w:position w:val="0"/>
+          <w:sz w:val="22"/>
+          <w:shd w:fill="auto" w:val="clear"/>
+        </w:rPr>
+        <w:t xml:space="preserve">        updateText(){</w:t>
+      </w:r>
+    </w:p>
+    <w:p>
+      <w:pPr>
+        <w:spacing w:before="0" w:after="0" w:line="240"/>
+        <w:ind w:right="0" w:left="0" w:firstLine="0"/>
+        <w:jc w:val="left"/>
+        <w:rPr>
+          <w:rFonts w:ascii="Calibri" w:hAnsi="Calibri" w:cs="Calibri" w:eastAsia="Calibri"/>
+          <w:color w:val="auto"/>
+          <w:spacing w:val="0"/>
+          <w:position w:val="0"/>
+          <w:sz w:val="22"/>
+          <w:shd w:fill="auto" w:val="clear"/>
+        </w:rPr>
+      </w:pPr>
+      <w:r>
+        <w:rPr>
+          <w:rFonts w:ascii="Calibri" w:hAnsi="Calibri" w:cs="Calibri" w:eastAsia="Calibri"/>
+          <w:color w:val="auto"/>
+          <w:spacing w:val="0"/>
+          <w:position w:val="0"/>
+          <w:sz w:val="22"/>
+          <w:shd w:fill="auto" w:val="clear"/>
+        </w:rPr>
+        <w:t xml:space="preserve">            this.name="Rishabh",</w:t>
+      </w:r>
+    </w:p>
+    <w:p>
+      <w:pPr>
+        <w:spacing w:before="0" w:after="0" w:line="240"/>
+        <w:ind w:right="0" w:left="0" w:firstLine="0"/>
+        <w:jc w:val="left"/>
+        <w:rPr>
+          <w:rFonts w:ascii="Calibri" w:hAnsi="Calibri" w:cs="Calibri" w:eastAsia="Calibri"/>
+          <w:color w:val="auto"/>
+          <w:spacing w:val="0"/>
+          <w:position w:val="0"/>
+          <w:sz w:val="22"/>
+          <w:shd w:fill="auto" w:val="clear"/>
+        </w:rPr>
+      </w:pPr>
+      <w:r>
+        <w:rPr>
+          <w:rFonts w:ascii="Calibri" w:hAnsi="Calibri" w:cs="Calibri" w:eastAsia="Calibri"/>
+          <w:color w:val="auto"/>
+          <w:spacing w:val="0"/>
+          <w:position w:val="0"/>
+          <w:sz w:val="22"/>
+          <w:shd w:fill="auto" w:val="clear"/>
+        </w:rPr>
+        <w:t xml:space="preserve">            this.ok=!this.ok</w:t>
+      </w:r>
+    </w:p>
+    <w:p>
+      <w:pPr>
+        <w:spacing w:before="0" w:after="0" w:line="240"/>
+        <w:ind w:right="0" w:left="0" w:firstLine="0"/>
+        <w:jc w:val="left"/>
+        <w:rPr>
+          <w:rFonts w:ascii="Calibri" w:hAnsi="Calibri" w:cs="Calibri" w:eastAsia="Calibri"/>
+          <w:color w:val="auto"/>
+          <w:spacing w:val="0"/>
+          <w:position w:val="0"/>
+          <w:sz w:val="22"/>
+          <w:shd w:fill="auto" w:val="clear"/>
+        </w:rPr>
+      </w:pPr>
+      <w:r>
+        <w:rPr>
+          <w:rFonts w:ascii="Calibri" w:hAnsi="Calibri" w:cs="Calibri" w:eastAsia="Calibri"/>
+          <w:color w:val="auto"/>
+          <w:spacing w:val="0"/>
+          <w:position w:val="0"/>
+          <w:sz w:val="22"/>
+          <w:shd w:fill="auto" w:val="clear"/>
+        </w:rPr>
+        <w:t xml:space="preserve">        }</w:t>
+      </w:r>
+    </w:p>
+    <w:p>
+      <w:pPr>
+        <w:spacing w:before="0" w:after="0" w:line="240"/>
+        <w:ind w:right="0" w:left="0" w:firstLine="0"/>
+        <w:jc w:val="left"/>
+        <w:rPr>
+          <w:rFonts w:ascii="Calibri" w:hAnsi="Calibri" w:cs="Calibri" w:eastAsia="Calibri"/>
+          <w:color w:val="auto"/>
+          <w:spacing w:val="0"/>
+          <w:position w:val="0"/>
+          <w:sz w:val="22"/>
+          <w:shd w:fill="auto" w:val="clear"/>
+        </w:rPr>
+      </w:pPr>
+      <w:r>
+        <w:rPr>
+          <w:rFonts w:ascii="Calibri" w:hAnsi="Calibri" w:cs="Calibri" w:eastAsia="Calibri"/>
+          <w:color w:val="auto"/>
+          <w:spacing w:val="0"/>
+          <w:position w:val="0"/>
+          <w:sz w:val="22"/>
+          <w:shd w:fill="auto" w:val="clear"/>
+        </w:rPr>
+        <w:t xml:space="preserve">    }</w:t>
+      </w:r>
+    </w:p>
+    <w:p>
+      <w:pPr>
+        <w:spacing w:before="0" w:after="0" w:line="240"/>
+        <w:ind w:right="0" w:left="0" w:firstLine="0"/>
+        <w:jc w:val="left"/>
+        <w:rPr>
+          <w:rFonts w:ascii="Calibri" w:hAnsi="Calibri" w:cs="Calibri" w:eastAsia="Calibri"/>
+          <w:color w:val="auto"/>
+          <w:spacing w:val="0"/>
+          <w:position w:val="0"/>
+          <w:sz w:val="22"/>
+          <w:shd w:fill="auto" w:val="clear"/>
+        </w:rPr>
+      </w:pPr>
+      <w:r>
+        <w:rPr>
+          <w:rFonts w:ascii="Calibri" w:hAnsi="Calibri" w:cs="Calibri" w:eastAsia="Calibri"/>
+          <w:color w:val="auto"/>
+          <w:spacing w:val="0"/>
+          <w:position w:val="0"/>
+          <w:sz w:val="22"/>
+          <w:shd w:fill="auto" w:val="clear"/>
+        </w:rPr>
+        <w:t xml:space="preserve">};</w:t>
+      </w:r>
+    </w:p>
+    <w:p>
+      <w:pPr>
+        <w:spacing w:before="0" w:after="0" w:line="240"/>
+        <w:ind w:right="0" w:left="0" w:firstLine="0"/>
+        <w:jc w:val="left"/>
+        <w:rPr>
+          <w:rFonts w:ascii="Calibri" w:hAnsi="Calibri" w:cs="Calibri" w:eastAsia="Calibri"/>
+          <w:color w:val="auto"/>
+          <w:spacing w:val="0"/>
+          <w:position w:val="0"/>
+          <w:sz w:val="22"/>
+          <w:shd w:fill="auto" w:val="clear"/>
+        </w:rPr>
+      </w:pPr>
+      <w:r>
+        <w:rPr>
+          <w:rFonts w:ascii="Calibri" w:hAnsi="Calibri" w:cs="Calibri" w:eastAsia="Calibri"/>
+          <w:color w:val="auto"/>
+          <w:spacing w:val="0"/>
+          <w:position w:val="0"/>
+          <w:sz w:val="22"/>
+          <w:shd w:fill="auto" w:val="clear"/>
+        </w:rPr>
+        <w:t xml:space="preserve">&lt;/script&gt;</w:t>
+      </w:r>
+    </w:p>
+    <w:p>
+      <w:pPr>
+        <w:spacing w:before="0" w:after="0" w:line="240"/>
+        <w:ind w:right="0" w:left="0" w:firstLine="0"/>
+        <w:jc w:val="left"/>
+        <w:rPr>
+          <w:rFonts w:ascii="Calibri" w:hAnsi="Calibri" w:cs="Calibri" w:eastAsia="Calibri"/>
+          <w:color w:val="auto"/>
+          <w:spacing w:val="0"/>
+          <w:position w:val="0"/>
+          <w:sz w:val="22"/>
+          <w:shd w:fill="auto" w:val="clear"/>
+        </w:rPr>
+      </w:pPr>
+      <w:r>
+        <w:rPr>
+          <w:rFonts w:ascii="Calibri" w:hAnsi="Calibri" w:cs="Calibri" w:eastAsia="Calibri"/>
+          <w:color w:val="auto"/>
+          <w:spacing w:val="0"/>
+          <w:position w:val="0"/>
+          <w:sz w:val="22"/>
+          <w:shd w:fill="auto" w:val="clear"/>
+        </w:rPr>
+        <w:t xml:space="preserve">&lt;style scoped&gt;</w:t>
+      </w:r>
+    </w:p>
+    <w:p>
+      <w:pPr>
+        <w:spacing w:before="0" w:after="0" w:line="240"/>
+        <w:ind w:right="0" w:left="0" w:firstLine="0"/>
+        <w:jc w:val="left"/>
+        <w:rPr>
+          <w:rFonts w:ascii="Calibri" w:hAnsi="Calibri" w:cs="Calibri" w:eastAsia="Calibri"/>
+          <w:b/>
+          <w:color w:val="auto"/>
+          <w:spacing w:val="0"/>
+          <w:position w:val="0"/>
+          <w:sz w:val="22"/>
+          <w:shd w:fill="auto" w:val="clear"/>
+        </w:rPr>
+      </w:pPr>
+      <w:r>
+        <w:rPr>
+          <w:rFonts w:ascii="Calibri" w:hAnsi="Calibri" w:cs="Calibri" w:eastAsia="Calibri"/>
+          <w:b/>
+          <w:color w:val="auto"/>
+          <w:spacing w:val="0"/>
+          <w:position w:val="0"/>
+          <w:sz w:val="22"/>
+          <w:shd w:fill="auto" w:val="clear"/>
+        </w:rPr>
+        <w:t xml:space="preserve">.homePage{</w:t>
+      </w:r>
+    </w:p>
+    <w:p>
+      <w:pPr>
+        <w:spacing w:before="0" w:after="0" w:line="240"/>
+        <w:ind w:right="0" w:left="0" w:firstLine="0"/>
+        <w:jc w:val="left"/>
+        <w:rPr>
+          <w:rFonts w:ascii="Calibri" w:hAnsi="Calibri" w:cs="Calibri" w:eastAsia="Calibri"/>
+          <w:b/>
+          <w:color w:val="auto"/>
+          <w:spacing w:val="0"/>
+          <w:position w:val="0"/>
+          <w:sz w:val="22"/>
+          <w:shd w:fill="auto" w:val="clear"/>
+        </w:rPr>
+      </w:pPr>
+      <w:r>
+        <w:rPr>
+          <w:rFonts w:ascii="Calibri" w:hAnsi="Calibri" w:cs="Calibri" w:eastAsia="Calibri"/>
+          <w:b/>
+          <w:color w:val="auto"/>
+          <w:spacing w:val="0"/>
+          <w:position w:val="0"/>
+          <w:sz w:val="22"/>
+          <w:shd w:fill="auto" w:val="clear"/>
+        </w:rPr>
+        <w:t xml:space="preserve">    color:green;</w:t>
+      </w:r>
+    </w:p>
+    <w:p>
+      <w:pPr>
+        <w:spacing w:before="0" w:after="0" w:line="240"/>
+        <w:ind w:right="0" w:left="0" w:firstLine="0"/>
+        <w:jc w:val="left"/>
+        <w:rPr>
+          <w:rFonts w:ascii="Calibri" w:hAnsi="Calibri" w:cs="Calibri" w:eastAsia="Calibri"/>
+          <w:b/>
+          <w:color w:val="auto"/>
+          <w:spacing w:val="0"/>
+          <w:position w:val="0"/>
+          <w:sz w:val="22"/>
+          <w:shd w:fill="auto" w:val="clear"/>
+        </w:rPr>
+      </w:pPr>
+      <w:r>
+        <w:rPr>
+          <w:rFonts w:ascii="Calibri" w:hAnsi="Calibri" w:cs="Calibri" w:eastAsia="Calibri"/>
+          <w:b/>
+          <w:color w:val="auto"/>
+          <w:spacing w:val="0"/>
+          <w:position w:val="0"/>
+          <w:sz w:val="22"/>
+          <w:shd w:fill="auto" w:val="clear"/>
+        </w:rPr>
+        <w:t xml:space="preserve">}</w:t>
+      </w:r>
+    </w:p>
+    <w:p>
+      <w:pPr>
+        <w:spacing w:before="0" w:after="0" w:line="240"/>
+        <w:ind w:right="0" w:left="0" w:firstLine="0"/>
+        <w:jc w:val="left"/>
+        <w:rPr>
+          <w:rFonts w:ascii="Calibri" w:hAnsi="Calibri" w:cs="Calibri" w:eastAsia="Calibri"/>
+          <w:b/>
+          <w:color w:val="auto"/>
+          <w:spacing w:val="0"/>
+          <w:position w:val="0"/>
+          <w:sz w:val="22"/>
+          <w:shd w:fill="auto" w:val="clear"/>
+        </w:rPr>
+      </w:pPr>
+      <w:r>
+        <w:rPr>
+          <w:rFonts w:ascii="Calibri" w:hAnsi="Calibri" w:cs="Calibri" w:eastAsia="Calibri"/>
+          <w:b/>
+          <w:color w:val="auto"/>
+          <w:spacing w:val="0"/>
+          <w:position w:val="0"/>
+          <w:sz w:val="22"/>
+          <w:shd w:fill="auto" w:val="clear"/>
+        </w:rPr>
+        <w:t xml:space="preserve">.BodyColor{</w:t>
+      </w:r>
+    </w:p>
+    <w:p>
+      <w:pPr>
+        <w:spacing w:before="0" w:after="0" w:line="240"/>
+        <w:ind w:right="0" w:left="0" w:firstLine="0"/>
+        <w:jc w:val="left"/>
+        <w:rPr>
+          <w:rFonts w:ascii="Calibri" w:hAnsi="Calibri" w:cs="Calibri" w:eastAsia="Calibri"/>
+          <w:b/>
+          <w:color w:val="auto"/>
+          <w:spacing w:val="0"/>
+          <w:position w:val="0"/>
+          <w:sz w:val="22"/>
+          <w:shd w:fill="auto" w:val="clear"/>
+        </w:rPr>
+      </w:pPr>
+      <w:r>
+        <w:rPr>
+          <w:rFonts w:ascii="Calibri" w:hAnsi="Calibri" w:cs="Calibri" w:eastAsia="Calibri"/>
+          <w:b/>
+          <w:color w:val="auto"/>
+          <w:spacing w:val="0"/>
+          <w:position w:val="0"/>
+          <w:sz w:val="22"/>
+          <w:shd w:fill="auto" w:val="clear"/>
+        </w:rPr>
+        <w:t xml:space="preserve">    background-color: yellow;</w:t>
+      </w:r>
+    </w:p>
+    <w:p>
+      <w:pPr>
+        <w:spacing w:before="0" w:after="0" w:line="240"/>
+        <w:ind w:right="0" w:left="0" w:firstLine="0"/>
+        <w:jc w:val="left"/>
+        <w:rPr>
+          <w:rFonts w:ascii="Calibri" w:hAnsi="Calibri" w:cs="Calibri" w:eastAsia="Calibri"/>
+          <w:b/>
+          <w:color w:val="auto"/>
+          <w:spacing w:val="0"/>
+          <w:position w:val="0"/>
+          <w:sz w:val="22"/>
+          <w:shd w:fill="auto" w:val="clear"/>
+        </w:rPr>
+      </w:pPr>
+      <w:r>
+        <w:rPr>
+          <w:rFonts w:ascii="Calibri" w:hAnsi="Calibri" w:cs="Calibri" w:eastAsia="Calibri"/>
+          <w:b/>
+          <w:color w:val="auto"/>
+          <w:spacing w:val="0"/>
+          <w:position w:val="0"/>
+          <w:sz w:val="22"/>
+          <w:shd w:fill="auto" w:val="clear"/>
+        </w:rPr>
+        <w:t xml:space="preserve">    margin: 10px;</w:t>
+      </w:r>
+    </w:p>
+    <w:p>
+      <w:pPr>
+        <w:spacing w:before="0" w:after="0" w:line="240"/>
+        <w:ind w:right="0" w:left="0" w:firstLine="0"/>
+        <w:jc w:val="left"/>
+        <w:rPr>
+          <w:rFonts w:ascii="Calibri" w:hAnsi="Calibri" w:cs="Calibri" w:eastAsia="Calibri"/>
+          <w:b/>
+          <w:color w:val="auto"/>
+          <w:spacing w:val="0"/>
+          <w:position w:val="0"/>
+          <w:sz w:val="22"/>
+          <w:shd w:fill="auto" w:val="clear"/>
+        </w:rPr>
+      </w:pPr>
+      <w:r>
+        <w:rPr>
+          <w:rFonts w:ascii="Calibri" w:hAnsi="Calibri" w:cs="Calibri" w:eastAsia="Calibri"/>
+          <w:b/>
+          <w:color w:val="auto"/>
+          <w:spacing w:val="0"/>
+          <w:position w:val="0"/>
+          <w:sz w:val="22"/>
+          <w:shd w:fill="auto" w:val="clear"/>
+        </w:rPr>
+        <w:t xml:space="preserve">    padding: 10px;</w:t>
+      </w:r>
+    </w:p>
+    <w:p>
+      <w:pPr>
+        <w:spacing w:before="0" w:after="0" w:line="240"/>
+        <w:ind w:right="0" w:left="0" w:firstLine="0"/>
+        <w:jc w:val="left"/>
+        <w:rPr>
+          <w:rFonts w:ascii="Calibri" w:hAnsi="Calibri" w:cs="Calibri" w:eastAsia="Calibri"/>
+          <w:b/>
+          <w:color w:val="auto"/>
+          <w:spacing w:val="0"/>
+          <w:position w:val="0"/>
+          <w:sz w:val="22"/>
+          <w:shd w:fill="auto" w:val="clear"/>
+        </w:rPr>
+      </w:pPr>
+      <w:r>
+        <w:rPr>
+          <w:rFonts w:ascii="Calibri" w:hAnsi="Calibri" w:cs="Calibri" w:eastAsia="Calibri"/>
+          <w:b/>
+          <w:color w:val="auto"/>
+          <w:spacing w:val="0"/>
+          <w:position w:val="0"/>
+          <w:sz w:val="22"/>
+          <w:shd w:fill="auto" w:val="clear"/>
+        </w:rPr>
+        <w:t xml:space="preserve">}</w:t>
+      </w:r>
+    </w:p>
+    <w:p>
+      <w:pPr>
+        <w:spacing w:before="0" w:after="0" w:line="240"/>
+        <w:ind w:right="0" w:left="0" w:firstLine="0"/>
+        <w:jc w:val="left"/>
+        <w:rPr>
+          <w:rFonts w:ascii="Calibri" w:hAnsi="Calibri" w:cs="Calibri" w:eastAsia="Calibri"/>
+          <w:b/>
+          <w:color w:val="auto"/>
+          <w:spacing w:val="0"/>
+          <w:position w:val="0"/>
+          <w:sz w:val="22"/>
+          <w:shd w:fill="auto" w:val="clear"/>
+        </w:rPr>
+      </w:pPr>
+      <w:r>
+        <w:rPr>
+          <w:rFonts w:ascii="Calibri" w:hAnsi="Calibri" w:cs="Calibri" w:eastAsia="Calibri"/>
+          <w:b/>
+          <w:color w:val="auto"/>
+          <w:spacing w:val="0"/>
+          <w:position w:val="0"/>
+          <w:sz w:val="22"/>
+          <w:shd w:fill="auto" w:val="clear"/>
+        </w:rPr>
+        <w:t xml:space="preserve">.btnClass1{</w:t>
+      </w:r>
+    </w:p>
+    <w:p>
+      <w:pPr>
+        <w:spacing w:before="0" w:after="0" w:line="240"/>
+        <w:ind w:right="0" w:left="0" w:firstLine="0"/>
+        <w:jc w:val="left"/>
+        <w:rPr>
+          <w:rFonts w:ascii="Calibri" w:hAnsi="Calibri" w:cs="Calibri" w:eastAsia="Calibri"/>
+          <w:b/>
+          <w:color w:val="auto"/>
+          <w:spacing w:val="0"/>
+          <w:position w:val="0"/>
+          <w:sz w:val="22"/>
+          <w:shd w:fill="auto" w:val="clear"/>
+        </w:rPr>
+      </w:pPr>
+      <w:r>
+        <w:rPr>
+          <w:rFonts w:ascii="Calibri" w:hAnsi="Calibri" w:cs="Calibri" w:eastAsia="Calibri"/>
+          <w:b/>
+          <w:color w:val="auto"/>
+          <w:spacing w:val="0"/>
+          <w:position w:val="0"/>
+          <w:sz w:val="22"/>
+          <w:shd w:fill="auto" w:val="clear"/>
+        </w:rPr>
+        <w:t xml:space="preserve">    color:white;</w:t>
+      </w:r>
+    </w:p>
+    <w:p>
+      <w:pPr>
+        <w:spacing w:before="0" w:after="0" w:line="240"/>
+        <w:ind w:right="0" w:left="0" w:firstLine="0"/>
+        <w:jc w:val="left"/>
+        <w:rPr>
+          <w:rFonts w:ascii="Calibri" w:hAnsi="Calibri" w:cs="Calibri" w:eastAsia="Calibri"/>
+          <w:b/>
+          <w:color w:val="auto"/>
+          <w:spacing w:val="0"/>
+          <w:position w:val="0"/>
+          <w:sz w:val="22"/>
+          <w:shd w:fill="auto" w:val="clear"/>
+        </w:rPr>
+      </w:pPr>
+      <w:r>
+        <w:rPr>
+          <w:rFonts w:ascii="Calibri" w:hAnsi="Calibri" w:cs="Calibri" w:eastAsia="Calibri"/>
+          <w:b/>
+          <w:color w:val="auto"/>
+          <w:spacing w:val="0"/>
+          <w:position w:val="0"/>
+          <w:sz w:val="22"/>
+          <w:shd w:fill="auto" w:val="clear"/>
+        </w:rPr>
+        <w:t xml:space="preserve">    background-color:blue;</w:t>
+      </w:r>
+    </w:p>
+    <w:p>
+      <w:pPr>
+        <w:spacing w:before="0" w:after="0" w:line="240"/>
+        <w:ind w:right="0" w:left="0" w:firstLine="0"/>
+        <w:jc w:val="left"/>
+        <w:rPr>
+          <w:rFonts w:ascii="Calibri" w:hAnsi="Calibri" w:cs="Calibri" w:eastAsia="Calibri"/>
+          <w:b/>
+          <w:color w:val="auto"/>
+          <w:spacing w:val="0"/>
+          <w:position w:val="0"/>
+          <w:sz w:val="22"/>
+          <w:shd w:fill="auto" w:val="clear"/>
+        </w:rPr>
+      </w:pPr>
+      <w:r>
+        <w:rPr>
+          <w:rFonts w:ascii="Calibri" w:hAnsi="Calibri" w:cs="Calibri" w:eastAsia="Calibri"/>
+          <w:b/>
+          <w:color w:val="auto"/>
+          <w:spacing w:val="0"/>
+          <w:position w:val="0"/>
+          <w:sz w:val="22"/>
+          <w:shd w:fill="auto" w:val="clear"/>
+        </w:rPr>
+        <w:t xml:space="preserve">    margin:5px;</w:t>
+      </w:r>
+    </w:p>
+    <w:p>
+      <w:pPr>
+        <w:spacing w:before="0" w:after="0" w:line="240"/>
+        <w:ind w:right="0" w:left="0" w:firstLine="0"/>
+        <w:jc w:val="left"/>
+        <w:rPr>
+          <w:rFonts w:ascii="Calibri" w:hAnsi="Calibri" w:cs="Calibri" w:eastAsia="Calibri"/>
+          <w:b/>
+          <w:color w:val="auto"/>
+          <w:spacing w:val="0"/>
+          <w:position w:val="0"/>
+          <w:sz w:val="22"/>
+          <w:shd w:fill="auto" w:val="clear"/>
+        </w:rPr>
+      </w:pPr>
+      <w:r>
+        <w:rPr>
+          <w:rFonts w:ascii="Calibri" w:hAnsi="Calibri" w:cs="Calibri" w:eastAsia="Calibri"/>
+          <w:b/>
+          <w:color w:val="auto"/>
+          <w:spacing w:val="0"/>
+          <w:position w:val="0"/>
+          <w:sz w:val="22"/>
+          <w:shd w:fill="auto" w:val="clear"/>
+        </w:rPr>
+        <w:t xml:space="preserve">    padding: 5px;</w:t>
+      </w:r>
+    </w:p>
+    <w:p>
+      <w:pPr>
+        <w:spacing w:before="0" w:after="0" w:line="240"/>
+        <w:ind w:right="0" w:left="0" w:firstLine="0"/>
+        <w:jc w:val="left"/>
+        <w:rPr>
+          <w:rFonts w:ascii="Calibri" w:hAnsi="Calibri" w:cs="Calibri" w:eastAsia="Calibri"/>
+          <w:b/>
+          <w:color w:val="auto"/>
+          <w:spacing w:val="0"/>
+          <w:position w:val="0"/>
+          <w:sz w:val="22"/>
+          <w:shd w:fill="auto" w:val="clear"/>
+        </w:rPr>
+      </w:pPr>
+      <w:r>
+        <w:rPr>
+          <w:rFonts w:ascii="Calibri" w:hAnsi="Calibri" w:cs="Calibri" w:eastAsia="Calibri"/>
+          <w:b/>
+          <w:color w:val="auto"/>
+          <w:spacing w:val="0"/>
+          <w:position w:val="0"/>
+          <w:sz w:val="22"/>
+          <w:shd w:fill="auto" w:val="clear"/>
+        </w:rPr>
+        <w:t xml:space="preserve">}</w:t>
+      </w:r>
+    </w:p>
+    <w:p>
+      <w:pPr>
+        <w:spacing w:before="0" w:after="0" w:line="240"/>
+        <w:ind w:right="0" w:left="0" w:firstLine="0"/>
+        <w:jc w:val="left"/>
+        <w:rPr>
+          <w:rFonts w:ascii="Calibri" w:hAnsi="Calibri" w:cs="Calibri" w:eastAsia="Calibri"/>
+          <w:b/>
+          <w:color w:val="auto"/>
+          <w:spacing w:val="0"/>
+          <w:position w:val="0"/>
+          <w:sz w:val="22"/>
+          <w:shd w:fill="auto" w:val="clear"/>
+        </w:rPr>
+      </w:pPr>
+      <w:r>
+        <w:rPr>
+          <w:rFonts w:ascii="Calibri" w:hAnsi="Calibri" w:cs="Calibri" w:eastAsia="Calibri"/>
+          <w:b/>
+          <w:color w:val="auto"/>
+          <w:spacing w:val="0"/>
+          <w:position w:val="0"/>
+          <w:sz w:val="22"/>
+          <w:shd w:fill="auto" w:val="clear"/>
+        </w:rPr>
+        <w:t xml:space="preserve">.btnClass2{</w:t>
+      </w:r>
+    </w:p>
+    <w:p>
+      <w:pPr>
+        <w:spacing w:before="0" w:after="0" w:line="240"/>
+        <w:ind w:right="0" w:left="0" w:firstLine="0"/>
+        <w:jc w:val="left"/>
+        <w:rPr>
+          <w:rFonts w:ascii="Calibri" w:hAnsi="Calibri" w:cs="Calibri" w:eastAsia="Calibri"/>
+          <w:b/>
+          <w:color w:val="auto"/>
+          <w:spacing w:val="0"/>
+          <w:position w:val="0"/>
+          <w:sz w:val="22"/>
+          <w:shd w:fill="auto" w:val="clear"/>
+        </w:rPr>
+      </w:pPr>
+      <w:r>
+        <w:rPr>
+          <w:rFonts w:ascii="Calibri" w:hAnsi="Calibri" w:cs="Calibri" w:eastAsia="Calibri"/>
+          <w:b/>
+          <w:color w:val="auto"/>
+          <w:spacing w:val="0"/>
+          <w:position w:val="0"/>
+          <w:sz w:val="22"/>
+          <w:shd w:fill="auto" w:val="clear"/>
+        </w:rPr>
+        <w:t xml:space="preserve">    color:yellow;</w:t>
+      </w:r>
+    </w:p>
+    <w:p>
+      <w:pPr>
+        <w:spacing w:before="0" w:after="0" w:line="240"/>
+        <w:ind w:right="0" w:left="0" w:firstLine="0"/>
+        <w:jc w:val="left"/>
+        <w:rPr>
+          <w:rFonts w:ascii="Calibri" w:hAnsi="Calibri" w:cs="Calibri" w:eastAsia="Calibri"/>
+          <w:b/>
+          <w:color w:val="auto"/>
+          <w:spacing w:val="0"/>
+          <w:position w:val="0"/>
+          <w:sz w:val="22"/>
+          <w:shd w:fill="auto" w:val="clear"/>
+        </w:rPr>
+      </w:pPr>
+      <w:r>
+        <w:rPr>
+          <w:rFonts w:ascii="Calibri" w:hAnsi="Calibri" w:cs="Calibri" w:eastAsia="Calibri"/>
+          <w:b/>
+          <w:color w:val="auto"/>
+          <w:spacing w:val="0"/>
+          <w:position w:val="0"/>
+          <w:sz w:val="22"/>
+          <w:shd w:fill="auto" w:val="clear"/>
+        </w:rPr>
+        <w:t xml:space="preserve">    background-color:gray;</w:t>
+      </w:r>
+    </w:p>
+    <w:p>
+      <w:pPr>
+        <w:spacing w:before="0" w:after="0" w:line="240"/>
+        <w:ind w:right="0" w:left="0" w:firstLine="0"/>
+        <w:jc w:val="left"/>
+        <w:rPr>
+          <w:rFonts w:ascii="Calibri" w:hAnsi="Calibri" w:cs="Calibri" w:eastAsia="Calibri"/>
+          <w:b/>
+          <w:color w:val="auto"/>
+          <w:spacing w:val="0"/>
+          <w:position w:val="0"/>
+          <w:sz w:val="22"/>
+          <w:shd w:fill="auto" w:val="clear"/>
+        </w:rPr>
+      </w:pPr>
+      <w:r>
+        <w:rPr>
+          <w:rFonts w:ascii="Calibri" w:hAnsi="Calibri" w:cs="Calibri" w:eastAsia="Calibri"/>
+          <w:b/>
+          <w:color w:val="auto"/>
+          <w:spacing w:val="0"/>
+          <w:position w:val="0"/>
+          <w:sz w:val="22"/>
+          <w:shd w:fill="auto" w:val="clear"/>
+        </w:rPr>
+        <w:t xml:space="preserve">    margin:5px;</w:t>
+      </w:r>
+    </w:p>
+    <w:p>
+      <w:pPr>
+        <w:spacing w:before="0" w:after="0" w:line="240"/>
+        <w:ind w:right="0" w:left="0" w:firstLine="0"/>
+        <w:jc w:val="left"/>
+        <w:rPr>
+          <w:rFonts w:ascii="Calibri" w:hAnsi="Calibri" w:cs="Calibri" w:eastAsia="Calibri"/>
+          <w:b/>
+          <w:color w:val="auto"/>
+          <w:spacing w:val="0"/>
+          <w:position w:val="0"/>
+          <w:sz w:val="22"/>
+          <w:shd w:fill="auto" w:val="clear"/>
+        </w:rPr>
+      </w:pPr>
+      <w:r>
+        <w:rPr>
+          <w:rFonts w:ascii="Calibri" w:hAnsi="Calibri" w:cs="Calibri" w:eastAsia="Calibri"/>
+          <w:b/>
+          <w:color w:val="auto"/>
+          <w:spacing w:val="0"/>
+          <w:position w:val="0"/>
+          <w:sz w:val="22"/>
+          <w:shd w:fill="auto" w:val="clear"/>
+        </w:rPr>
+        <w:t xml:space="preserve">    padding: 5px;</w:t>
+      </w:r>
+    </w:p>
+    <w:p>
+      <w:pPr>
+        <w:spacing w:before="0" w:after="0" w:line="240"/>
+        <w:ind w:right="0" w:left="0" w:firstLine="0"/>
+        <w:jc w:val="left"/>
+        <w:rPr>
+          <w:rFonts w:ascii="Calibri" w:hAnsi="Calibri" w:cs="Calibri" w:eastAsia="Calibri"/>
+          <w:b/>
+          <w:color w:val="auto"/>
+          <w:spacing w:val="0"/>
+          <w:position w:val="0"/>
+          <w:sz w:val="22"/>
+          <w:shd w:fill="auto" w:val="clear"/>
+        </w:rPr>
+      </w:pPr>
+      <w:r>
+        <w:rPr>
+          <w:rFonts w:ascii="Calibri" w:hAnsi="Calibri" w:cs="Calibri" w:eastAsia="Calibri"/>
+          <w:b/>
+          <w:color w:val="auto"/>
+          <w:spacing w:val="0"/>
+          <w:position w:val="0"/>
+          <w:sz w:val="22"/>
+          <w:shd w:fill="auto" w:val="clear"/>
+        </w:rPr>
+        <w:t xml:space="preserve">}</w:t>
+      </w:r>
+    </w:p>
+    <w:p>
+      <w:pPr>
+        <w:spacing w:before="0" w:after="0" w:line="240"/>
+        <w:ind w:right="0" w:left="0" w:firstLine="0"/>
+        <w:jc w:val="left"/>
+        <w:rPr>
+          <w:rFonts w:ascii="Calibri" w:hAnsi="Calibri" w:cs="Calibri" w:eastAsia="Calibri"/>
+          <w:color w:val="auto"/>
+          <w:spacing w:val="0"/>
+          <w:position w:val="0"/>
+          <w:sz w:val="22"/>
+          <w:shd w:fill="auto" w:val="clear"/>
+        </w:rPr>
+      </w:pPr>
+      <w:r>
+        <w:rPr>
+          <w:rFonts w:ascii="Calibri" w:hAnsi="Calibri" w:cs="Calibri" w:eastAsia="Calibri"/>
+          <w:color w:val="auto"/>
+          <w:spacing w:val="0"/>
+          <w:position w:val="0"/>
+          <w:sz w:val="22"/>
+          <w:shd w:fill="auto" w:val="clear"/>
+        </w:rPr>
+        <w:t xml:space="preserve">&lt;/style&gt;</w:t>
+      </w:r>
+    </w:p>
+    <w:p>
+      <w:pPr>
+        <w:spacing w:before="0" w:after="0" w:line="240"/>
+        <w:ind w:right="0" w:left="0" w:firstLine="0"/>
+        <w:jc w:val="left"/>
+        <w:rPr>
+          <w:rFonts w:ascii="Calibri" w:hAnsi="Calibri" w:cs="Calibri" w:eastAsia="Calibri"/>
+          <w:color w:val="auto"/>
+          <w:spacing w:val="0"/>
+          <w:position w:val="0"/>
+          <w:sz w:val="22"/>
+          <w:shd w:fill="auto" w:val="clear"/>
+        </w:rPr>
+      </w:pPr>
+      <w:r>
+        <w:rPr>
+          <w:rFonts w:ascii="Calibri" w:hAnsi="Calibri" w:cs="Calibri" w:eastAsia="Calibri"/>
+          <w:color w:val="auto"/>
+          <w:spacing w:val="0"/>
+          <w:position w:val="0"/>
+          <w:sz w:val="22"/>
+          <w:shd w:fill="auto" w:val="clear"/>
+        </w:rPr>
+        <w:t xml:space="preserve">++++++++++++++++++++++++++++++++++++++++++++++++++++++++++++++++++++++++++</w:t>
+      </w:r>
     </w:p>
     <w:p>
       <w:pPr>

</xml_diff>